<commit_message>
Update 4hr pdf and time schedule
</commit_message>
<xml_diff>
--- a/slides/Topics 4hr.docx
+++ b/slides/Topics 4hr.docx
@@ -551,7 +551,7 @@
               <w:t>2</w:t>
             </w:r>
             <w:r>
-              <w:t>5</w:t>
+              <w:t>0</w:t>
             </w:r>
             <w:r>
               <w:t xml:space="preserve"> </w:t>
@@ -573,7 +573,7 @@
               <w:t>.2</w:t>
             </w:r>
             <w:r>
-              <w:t>5</w:t>
+              <w:t>0</w:t>
             </w:r>
           </w:p>
         </w:tc>
@@ -702,7 +702,7 @@
                 <w:i/>
                 <w:color w:val="00B0F0"/>
               </w:rPr>
-              <w:t>5</w:t>
+              <w:t>0</w:t>
             </w:r>
           </w:p>
         </w:tc>
@@ -745,22 +745,22 @@
               <w:rPr>
                 <w:b/>
               </w:rPr>
-              <w:t>Cost-effectiveness</w:t>
-            </w:r>
-            <w:r>
-              <w:rPr>
-                <w:b/>
-              </w:rPr>
-              <w:t xml:space="preserve"> analysis</w:t>
-            </w:r>
-          </w:p>
-          <w:p>
-            <w:pPr>
-              <w:rPr>
-                <w:b/>
-              </w:rPr>
-            </w:pPr>
-          </w:p>
+              <w:t>Simple Markov cohort model</w:t>
+            </w:r>
+            <w:r>
+              <w:rPr>
+                <w:b/>
+              </w:rPr>
+              <w:t xml:space="preserve"> with hesim</w:t>
+            </w:r>
+            <w:r>
+              <w:rPr>
+                <w:b/>
+              </w:rPr>
+              <w:t xml:space="preserve"> </w:t>
+            </w:r>
+          </w:p>
+          <w:p/>
         </w:tc>
         <w:tc>
           <w:tcPr>
@@ -768,7 +768,10 @@
           </w:tcPr>
           <w:p>
             <w:r>
-              <w:t>15</w:t>
+              <w:t>2</w:t>
+            </w:r>
+            <w:r>
+              <w:t>0</w:t>
             </w:r>
             <w:r>
               <w:t xml:space="preserve"> min</w:t>
@@ -791,7 +794,7 @@
           </w:tcPr>
           <w:p>
             <w:r>
-              <w:t>DI</w:t>
+              <w:t>JJ</w:t>
             </w:r>
           </w:p>
         </w:tc>
@@ -818,13 +821,52 @@
                 <w:i/>
                 <w:color w:val="00B0F0"/>
               </w:rPr>
-              <w:t>Demonstration</w:t>
+              <w:t xml:space="preserve">Exercise </w:t>
+            </w:r>
+            <w:r>
+              <w:rPr>
+                <w:b/>
+                <w:i/>
+                <w:color w:val="00B0F0"/>
+              </w:rPr>
+              <w:t>3</w:t>
+            </w:r>
+            <w:r>
+              <w:rPr>
+                <w:b/>
+                <w:i/>
+                <w:color w:val="00B0F0"/>
+              </w:rPr>
+              <w:t xml:space="preserve">: </w:t>
+            </w:r>
+            <w:r>
+              <w:rPr>
+                <w:b/>
+                <w:i/>
+                <w:color w:val="00B0F0"/>
+              </w:rPr>
+              <w:t>S</w:t>
+            </w:r>
+            <w:r>
+              <w:rPr>
+                <w:b/>
+                <w:i/>
+                <w:color w:val="00B0F0"/>
+              </w:rPr>
+              <w:t xml:space="preserve">imple Markov cohort model with </w:t>
+            </w:r>
+            <w:r>
+              <w:rPr>
+                <w:b/>
+                <w:i/>
+                <w:color w:val="00B0F0"/>
+              </w:rPr>
+              <w:t>hesim</w:t>
             </w:r>
           </w:p>
           <w:p>
             <w:pPr>
               <w:pStyle w:val="ListParagraph"/>
-              <w:ind w:left="1440"/>
               <w:rPr>
                 <w:i/>
                 <w:color w:val="00B0F0"/>
@@ -848,19 +890,170 @@
                 <w:i/>
                 <w:color w:val="00B0F0"/>
               </w:rPr>
+              <w:t>15</w:t>
+            </w:r>
+            <w:r>
+              <w:rPr>
+                <w:i/>
+                <w:color w:val="00B0F0"/>
+              </w:rPr>
+              <w:t xml:space="preserve"> min</w:t>
+            </w:r>
+          </w:p>
+          <w:p>
+            <w:pPr>
+              <w:rPr>
+                <w:i/>
+                <w:color w:val="00B0F0"/>
+              </w:rPr>
+            </w:pPr>
+            <w:r>
+              <w:rPr>
+                <w:i/>
+                <w:color w:val="00B0F0"/>
+              </w:rPr>
+              <w:t xml:space="preserve">(10 </w:t>
+            </w:r>
+            <w:r>
+              <w:rPr>
+                <w:i/>
+                <w:color w:val="00B0F0"/>
+              </w:rPr>
+              <w:t xml:space="preserve">min practice, </w:t>
+            </w:r>
+            <w:r>
+              <w:rPr>
+                <w:i/>
+                <w:color w:val="00B0F0"/>
+              </w:rPr>
+              <w:t>5</w:t>
+            </w:r>
+            <w:r>
+              <w:rPr>
+                <w:i/>
+                <w:color w:val="00B0F0"/>
+              </w:rPr>
+              <w:t xml:space="preserve"> </w:t>
+            </w:r>
+            <w:r>
+              <w:rPr>
+                <w:color w:val="00B0F0"/>
+              </w:rPr>
+              <w:t>min answer</w:t>
+            </w:r>
+            <w:r>
+              <w:rPr>
+                <w:i/>
+                <w:color w:val="00B0F0"/>
+              </w:rPr>
+              <w:t>)</w:t>
+            </w:r>
+          </w:p>
+        </w:tc>
+        <w:tc>
+          <w:tcPr>
+            <w:tcW w:w="912" w:type="dxa"/>
+          </w:tcPr>
+          <w:p>
+            <w:pPr>
+              <w:rPr>
+                <w:i/>
+                <w:color w:val="00B0F0"/>
+              </w:rPr>
+            </w:pPr>
+            <w:r>
+              <w:rPr>
+                <w:i/>
+                <w:color w:val="00B0F0"/>
+              </w:rPr>
+              <w:t>2.</w:t>
+            </w:r>
+            <w:r>
+              <w:rPr>
+                <w:i/>
+                <w:color w:val="00B0F0"/>
+              </w:rPr>
+              <w:t>0</w:t>
+            </w:r>
+            <w:r>
+              <w:rPr>
+                <w:i/>
+                <w:color w:val="00B0F0"/>
+              </w:rPr>
+              <w:t>5</w:t>
+            </w:r>
+          </w:p>
+        </w:tc>
+        <w:tc>
+          <w:tcPr>
+            <w:tcW w:w="912" w:type="dxa"/>
+          </w:tcPr>
+          <w:p>
+            <w:pPr>
+              <w:rPr>
+                <w:i/>
+                <w:color w:val="00B0F0"/>
+              </w:rPr>
+            </w:pPr>
+            <w:r>
+              <w:rPr>
+                <w:i/>
+                <w:color w:val="00B0F0"/>
+              </w:rPr>
+              <w:t>JJ</w:t>
+            </w:r>
+          </w:p>
+        </w:tc>
+      </w:tr>
+      <w:tr>
+        <w:trPr>
+          <w:trHeight w:val="620"/>
+        </w:trPr>
+        <w:tc>
+          <w:tcPr>
+            <w:tcW w:w="7555" w:type="dxa"/>
+          </w:tcPr>
+          <w:p>
+            <w:pPr>
+              <w:rPr>
+                <w:b/>
+                <w:color w:val="FF0000"/>
+              </w:rPr>
+            </w:pPr>
+            <w:r>
+              <w:rPr>
+                <w:b/>
+                <w:color w:val="FF0000"/>
+              </w:rPr>
+              <w:t>BREAK</w:t>
+            </w:r>
+          </w:p>
+        </w:tc>
+        <w:tc>
+          <w:tcPr>
+            <w:tcW w:w="3498" w:type="dxa"/>
+          </w:tcPr>
+          <w:p>
+            <w:pPr>
+              <w:rPr>
+                <w:color w:val="FF0000"/>
+              </w:rPr>
+            </w:pPr>
+            <w:r>
+              <w:rPr>
+                <w:color w:val="FF0000"/>
+              </w:rPr>
               <w:t>1</w:t>
             </w:r>
             <w:r>
               <w:rPr>
-                <w:i/>
-                <w:color w:val="00B0F0"/>
-              </w:rPr>
-              <w:t>0</w:t>
-            </w:r>
-            <w:r>
-              <w:rPr>
-                <w:i/>
-                <w:color w:val="00B0F0"/>
+                <w:color w:val="FF0000"/>
+              </w:rPr>
+              <w:t>5</w:t>
+            </w:r>
+            <w:r>
+              <w:rPr>
+                <w:color w:val="FF0000"/>
               </w:rPr>
               <w:t xml:space="preserve"> min</w:t>
             </w:r>
@@ -873,30 +1066,104 @@
           <w:p>
             <w:pPr>
               <w:rPr>
-                <w:i/>
-                <w:color w:val="00B0F0"/>
-              </w:rPr>
-            </w:pPr>
-            <w:r>
-              <w:rPr>
-                <w:i/>
-                <w:color w:val="00B0F0"/>
-              </w:rPr>
-              <w:t>2.00</w:t>
-            </w:r>
-          </w:p>
-        </w:tc>
-        <w:tc>
-          <w:tcPr>
-            <w:tcW w:w="912" w:type="dxa"/>
-          </w:tcPr>
-          <w:p>
-            <w:pPr>
-              <w:rPr>
-                <w:i/>
-                <w:color w:val="00B0F0"/>
-              </w:rPr>
-            </w:pPr>
+                <w:color w:val="FF0000"/>
+              </w:rPr>
+            </w:pPr>
+            <w:r>
+              <w:rPr>
+                <w:color w:val="FF0000"/>
+              </w:rPr>
+              <w:t>2.</w:t>
+            </w:r>
+            <w:r>
+              <w:rPr>
+                <w:color w:val="FF0000"/>
+              </w:rPr>
+              <w:t>20</w:t>
+            </w:r>
+          </w:p>
+        </w:tc>
+        <w:tc>
+          <w:tcPr>
+            <w:tcW w:w="912" w:type="dxa"/>
+          </w:tcPr>
+          <w:p>
+            <w:pPr>
+              <w:rPr>
+                <w:color w:val="FF0000"/>
+              </w:rPr>
+            </w:pPr>
+          </w:p>
+        </w:tc>
+      </w:tr>
+      <w:tr>
+        <w:trPr>
+          <w:trHeight w:val="620"/>
+        </w:trPr>
+        <w:tc>
+          <w:tcPr>
+            <w:tcW w:w="7555" w:type="dxa"/>
+          </w:tcPr>
+          <w:p>
+            <w:pPr>
+              <w:rPr>
+                <w:b/>
+              </w:rPr>
+            </w:pPr>
+            <w:r>
+              <w:rPr>
+                <w:b/>
+              </w:rPr>
+              <w:t>Semi-Markov multi-state model</w:t>
+            </w:r>
+            <w:r>
+              <w:rPr>
+                <w:b/>
+              </w:rPr>
+              <w:t xml:space="preserve"> </w:t>
+            </w:r>
+          </w:p>
+        </w:tc>
+        <w:tc>
+          <w:tcPr>
+            <w:tcW w:w="3498" w:type="dxa"/>
+          </w:tcPr>
+          <w:p>
+            <w:r>
+              <w:t>2</w:t>
+            </w:r>
+            <w:r>
+              <w:t>5</w:t>
+            </w:r>
+            <w:r>
+              <w:t xml:space="preserve"> min</w:t>
+            </w:r>
+          </w:p>
+        </w:tc>
+        <w:tc>
+          <w:tcPr>
+            <w:tcW w:w="912" w:type="dxa"/>
+          </w:tcPr>
+          <w:p>
+            <w:r>
+              <w:t>2</w:t>
+            </w:r>
+            <w:r>
+              <w:t>.</w:t>
+            </w:r>
+            <w:r>
+              <w:t>4</w:t>
+            </w:r>
+            <w:r>
+              <w:t>5</w:t>
+            </w:r>
+          </w:p>
+        </w:tc>
+        <w:tc>
+          <w:tcPr>
+            <w:tcW w:w="912" w:type="dxa"/>
+          </w:tcPr>
+          <w:p>
             <w:r>
               <w:t>DI</w:t>
             </w:r>
@@ -915,16 +1182,49 @@
             <w:pPr>
               <w:rPr>
                 <w:b/>
-                <w:color w:val="FF0000"/>
-              </w:rPr>
-            </w:pPr>
-            <w:r>
-              <w:rPr>
-                <w:b/>
-                <w:color w:val="FF0000"/>
-              </w:rPr>
-              <w:t>Day 2</w:t>
-            </w:r>
+                <w:i/>
+                <w:color w:val="00B0F0"/>
+              </w:rPr>
+            </w:pPr>
+            <w:r>
+              <w:rPr>
+                <w:b/>
+                <w:i/>
+                <w:color w:val="00B0F0"/>
+              </w:rPr>
+              <w:t xml:space="preserve">Exercise </w:t>
+            </w:r>
+            <w:r>
+              <w:rPr>
+                <w:b/>
+                <w:i/>
+                <w:color w:val="00B0F0"/>
+              </w:rPr>
+              <w:t>4</w:t>
+            </w:r>
+            <w:r>
+              <w:rPr>
+                <w:b/>
+                <w:i/>
+                <w:color w:val="00B0F0"/>
+              </w:rPr>
+              <w:t xml:space="preserve">: </w:t>
+            </w:r>
+            <w:r>
+              <w:rPr>
+                <w:b/>
+                <w:i/>
+                <w:color w:val="00B0F0"/>
+              </w:rPr>
+              <w:t>Semi-Markov multi-state model</w:t>
+            </w:r>
+          </w:p>
+          <w:p>
+            <w:pPr>
+              <w:rPr>
+                <w:b/>
+              </w:rPr>
+            </w:pPr>
           </w:p>
         </w:tc>
         <w:tc>
@@ -932,35 +1232,153 @@
             <w:tcW w:w="3498" w:type="dxa"/>
           </w:tcPr>
           <w:p>
-            <w:pPr>
-              <w:rPr>
-                <w:color w:val="FF0000"/>
-              </w:rPr>
-            </w:pPr>
-          </w:p>
-        </w:tc>
-        <w:tc>
-          <w:tcPr>
-            <w:tcW w:w="912" w:type="dxa"/>
-          </w:tcPr>
-          <w:p>
-            <w:pPr>
-              <w:rPr>
-                <w:color w:val="FF0000"/>
-              </w:rPr>
-            </w:pPr>
-          </w:p>
-        </w:tc>
-        <w:tc>
-          <w:tcPr>
-            <w:tcW w:w="912" w:type="dxa"/>
-          </w:tcPr>
-          <w:p>
-            <w:pPr>
-              <w:rPr>
-                <w:color w:val="FF0000"/>
-              </w:rPr>
-            </w:pPr>
+            <w:r>
+              <w:rPr>
+                <w:i/>
+                <w:color w:val="00B0F0"/>
+              </w:rPr>
+              <w:t>10</w:t>
+            </w:r>
+            <w:r>
+              <w:rPr>
+                <w:i/>
+                <w:color w:val="00B0F0"/>
+              </w:rPr>
+              <w:t xml:space="preserve"> </w:t>
+            </w:r>
+            <w:r>
+              <w:rPr>
+                <w:i/>
+                <w:color w:val="00B0F0"/>
+              </w:rPr>
+              <w:t>min</w:t>
+            </w:r>
+            <w:r>
+              <w:rPr>
+                <w:i/>
+                <w:color w:val="00B0F0"/>
+              </w:rPr>
+              <w:t xml:space="preserve"> practice</w:t>
+            </w:r>
+          </w:p>
+        </w:tc>
+        <w:tc>
+          <w:tcPr>
+            <w:tcW w:w="912" w:type="dxa"/>
+          </w:tcPr>
+          <w:p>
+            <w:pPr>
+              <w:rPr>
+                <w:i/>
+                <w:color w:val="00B0F0"/>
+              </w:rPr>
+            </w:pPr>
+            <w:r>
+              <w:rPr>
+                <w:i/>
+                <w:color w:val="00B0F0"/>
+              </w:rPr>
+              <w:t>2</w:t>
+            </w:r>
+            <w:r>
+              <w:rPr>
+                <w:i/>
+                <w:color w:val="00B0F0"/>
+              </w:rPr>
+              <w:t>.5</w:t>
+            </w:r>
+            <w:r>
+              <w:rPr>
+                <w:i/>
+                <w:color w:val="00B0F0"/>
+              </w:rPr>
+              <w:t>5</w:t>
+            </w:r>
+          </w:p>
+        </w:tc>
+        <w:tc>
+          <w:tcPr>
+            <w:tcW w:w="912" w:type="dxa"/>
+          </w:tcPr>
+          <w:p>
+            <w:pPr>
+              <w:rPr>
+                <w:i/>
+                <w:color w:val="00B0F0"/>
+              </w:rPr>
+            </w:pPr>
+            <w:r>
+              <w:rPr>
+                <w:i/>
+                <w:color w:val="00B0F0"/>
+              </w:rPr>
+              <w:t>DI</w:t>
+            </w:r>
+          </w:p>
+        </w:tc>
+      </w:tr>
+      <w:tr>
+        <w:trPr>
+          <w:trHeight w:val="620"/>
+        </w:trPr>
+        <w:tc>
+          <w:tcPr>
+            <w:tcW w:w="7555" w:type="dxa"/>
+          </w:tcPr>
+          <w:p>
+            <w:pPr>
+              <w:rPr>
+                <w:b/>
+              </w:rPr>
+            </w:pPr>
+            <w:r>
+              <w:rPr>
+                <w:b/>
+              </w:rPr>
+              <w:t>Partitioned survival model</w:t>
+            </w:r>
+            <w:r>
+              <w:rPr>
+                <w:b/>
+              </w:rPr>
+              <w:t xml:space="preserve"> </w:t>
+            </w:r>
+          </w:p>
+        </w:tc>
+        <w:tc>
+          <w:tcPr>
+            <w:tcW w:w="3498" w:type="dxa"/>
+          </w:tcPr>
+          <w:p>
+            <w:r>
+              <w:t>2</w:t>
+            </w:r>
+            <w:r>
+              <w:t>0</w:t>
+            </w:r>
+            <w:r>
+              <w:t xml:space="preserve"> min</w:t>
+            </w:r>
+          </w:p>
+        </w:tc>
+        <w:tc>
+          <w:tcPr>
+            <w:tcW w:w="912" w:type="dxa"/>
+          </w:tcPr>
+          <w:p>
+            <w:r>
+              <w:t>3.15</w:t>
+            </w:r>
+          </w:p>
+        </w:tc>
+        <w:tc>
+          <w:tcPr>
+            <w:tcW w:w="912" w:type="dxa"/>
+          </w:tcPr>
+          <w:p>
+            <w:r>
+              <w:t>DI</w:t>
+            </w:r>
           </w:p>
         </w:tc>
       </w:tr>
@@ -976,62 +1394,130 @@
             <w:pPr>
               <w:rPr>
                 <w:b/>
-              </w:rPr>
-            </w:pPr>
-            <w:r>
-              <w:rPr>
-                <w:b/>
-              </w:rPr>
-              <w:t>Simple Markov cohort model</w:t>
-            </w:r>
-            <w:r>
-              <w:rPr>
-                <w:b/>
-              </w:rPr>
-              <w:t xml:space="preserve"> with hesim</w:t>
-            </w:r>
-            <w:r>
-              <w:rPr>
-                <w:b/>
+                <w:i/>
+                <w:color w:val="00B0F0"/>
+              </w:rPr>
+            </w:pPr>
+            <w:r>
+              <w:rPr>
+                <w:b/>
+                <w:i/>
+                <w:color w:val="00B0F0"/>
+              </w:rPr>
+              <w:t xml:space="preserve">Exercise </w:t>
+            </w:r>
+            <w:r>
+              <w:rPr>
+                <w:b/>
+                <w:i/>
+                <w:color w:val="00B0F0"/>
+              </w:rPr>
+              <w:t>5</w:t>
+            </w:r>
+            <w:r>
+              <w:rPr>
+                <w:b/>
+                <w:i/>
+                <w:color w:val="00B0F0"/>
+              </w:rPr>
+              <w:t xml:space="preserve">: </w:t>
+            </w:r>
+            <w:r>
+              <w:rPr>
+                <w:b/>
+                <w:i/>
+                <w:color w:val="00B0F0"/>
+              </w:rPr>
+              <w:t>Partitioned survival model</w:t>
+            </w:r>
+          </w:p>
+          <w:p>
+            <w:pPr>
+              <w:rPr>
+                <w:b/>
+              </w:rPr>
+            </w:pPr>
+          </w:p>
+        </w:tc>
+        <w:tc>
+          <w:tcPr>
+            <w:tcW w:w="3498" w:type="dxa"/>
+          </w:tcPr>
+          <w:p>
+            <w:r>
+              <w:rPr>
+                <w:i/>
+                <w:color w:val="00B0F0"/>
+              </w:rPr>
+              <w:t>1</w:t>
+            </w:r>
+            <w:r>
+              <w:rPr>
+                <w:i/>
+                <w:color w:val="00B0F0"/>
+              </w:rPr>
+              <w:t>5</w:t>
+            </w:r>
+            <w:r>
+              <w:rPr>
+                <w:i/>
+                <w:color w:val="00B0F0"/>
               </w:rPr>
               <w:t xml:space="preserve"> </w:t>
             </w:r>
-          </w:p>
-          <w:p/>
-        </w:tc>
-        <w:tc>
-          <w:tcPr>
-            <w:tcW w:w="3498" w:type="dxa"/>
-          </w:tcPr>
-          <w:p>
-            <w:r>
-              <w:t>2</w:t>
-            </w:r>
-            <w:r>
-              <w:t>5</w:t>
-            </w:r>
-            <w:r>
-              <w:t xml:space="preserve"> min</w:t>
-            </w:r>
-          </w:p>
-        </w:tc>
-        <w:tc>
-          <w:tcPr>
-            <w:tcW w:w="912" w:type="dxa"/>
-          </w:tcPr>
-          <w:p>
-            <w:r>
-              <w:t>0.25</w:t>
-            </w:r>
-          </w:p>
-        </w:tc>
-        <w:tc>
-          <w:tcPr>
-            <w:tcW w:w="912" w:type="dxa"/>
-          </w:tcPr>
-          <w:p>
-            <w:r>
-              <w:t>JJ</w:t>
+            <w:r>
+              <w:rPr>
+                <w:i/>
+                <w:color w:val="00B0F0"/>
+              </w:rPr>
+              <w:t>min</w:t>
+            </w:r>
+            <w:r>
+              <w:rPr>
+                <w:i/>
+                <w:color w:val="00B0F0"/>
+              </w:rPr>
+              <w:t xml:space="preserve"> practice</w:t>
+            </w:r>
+          </w:p>
+        </w:tc>
+        <w:tc>
+          <w:tcPr>
+            <w:tcW w:w="912" w:type="dxa"/>
+          </w:tcPr>
+          <w:p>
+            <w:pPr>
+              <w:rPr>
+                <w:i/>
+                <w:color w:val="00B0F0"/>
+              </w:rPr>
+            </w:pPr>
+            <w:r>
+              <w:rPr>
+                <w:i/>
+                <w:color w:val="00B0F0"/>
+              </w:rPr>
+              <w:t>3.30</w:t>
+            </w:r>
+          </w:p>
+        </w:tc>
+        <w:tc>
+          <w:tcPr>
+            <w:tcW w:w="912" w:type="dxa"/>
+          </w:tcPr>
+          <w:p>
+            <w:pPr>
+              <w:rPr>
+                <w:i/>
+                <w:color w:val="00B0F0"/>
+              </w:rPr>
+            </w:pPr>
+            <w:r>
+              <w:rPr>
+                <w:i/>
+                <w:color w:val="00B0F0"/>
+              </w:rPr>
+              <w:t>DI</w:t>
             </w:r>
           </w:p>
         </w:tc>
@@ -1048,65 +1534,26 @@
             <w:pPr>
               <w:rPr>
                 <w:b/>
-                <w:i/>
-                <w:color w:val="00B0F0"/>
-              </w:rPr>
-            </w:pPr>
-            <w:r>
-              <w:rPr>
-                <w:b/>
-                <w:i/>
-                <w:color w:val="00B0F0"/>
-              </w:rPr>
-              <w:t xml:space="preserve">Exercise </w:t>
-            </w:r>
-            <w:r>
-              <w:rPr>
-                <w:b/>
-                <w:i/>
-                <w:color w:val="00B0F0"/>
-              </w:rPr>
-              <w:t>3</w:t>
-            </w:r>
-            <w:r>
-              <w:rPr>
-                <w:b/>
-                <w:i/>
-                <w:color w:val="00B0F0"/>
-              </w:rPr>
-              <w:t xml:space="preserve">: </w:t>
-            </w:r>
-            <w:r>
-              <w:rPr>
-                <w:b/>
-                <w:i/>
-                <w:color w:val="00B0F0"/>
-              </w:rPr>
-              <w:t>S</w:t>
-            </w:r>
-            <w:r>
-              <w:rPr>
-                <w:b/>
-                <w:i/>
-                <w:color w:val="00B0F0"/>
-              </w:rPr>
-              <w:t xml:space="preserve">imple Markov cohort model with </w:t>
-            </w:r>
-            <w:r>
-              <w:rPr>
-                <w:b/>
-                <w:i/>
-                <w:color w:val="00B0F0"/>
-              </w:rPr>
-              <w:t>hesim</w:t>
-            </w:r>
-          </w:p>
-          <w:p>
-            <w:pPr>
-              <w:pStyle w:val="ListParagraph"/>
-              <w:rPr>
-                <w:i/>
-                <w:color w:val="00B0F0"/>
+              </w:rPr>
+            </w:pPr>
+            <w:r>
+              <w:rPr>
+                <w:b/>
+              </w:rPr>
+              <w:lastRenderedPageBreak/>
+              <w:t>Cost-effectiveness</w:t>
+            </w:r>
+            <w:r>
+              <w:rPr>
+                <w:b/>
+              </w:rPr>
+              <w:t xml:space="preserve"> analysis</w:t>
+            </w:r>
+          </w:p>
+          <w:p>
+            <w:pPr>
+              <w:rPr>
+                <w:b/>
               </w:rPr>
             </w:pPr>
           </w:p>
@@ -1116,169 +1563,24 @@
             <w:tcW w:w="3498" w:type="dxa"/>
           </w:tcPr>
           <w:p>
-            <w:pPr>
-              <w:rPr>
-                <w:i/>
-                <w:color w:val="00B0F0"/>
-              </w:rPr>
-            </w:pPr>
-            <w:r>
-              <w:rPr>
-                <w:i/>
-                <w:color w:val="00B0F0"/>
-              </w:rPr>
-              <w:t>15</w:t>
-            </w:r>
-            <w:r>
-              <w:rPr>
-                <w:i/>
-                <w:color w:val="00B0F0"/>
-              </w:rPr>
+            <w:r>
+              <w:t>1</w:t>
+            </w:r>
+            <w:r>
+              <w:t>5</w:t>
+            </w:r>
+            <w:r>
               <w:t xml:space="preserve"> min</w:t>
             </w:r>
           </w:p>
-          <w:p>
-            <w:pPr>
-              <w:rPr>
-                <w:i/>
-                <w:color w:val="00B0F0"/>
-              </w:rPr>
-            </w:pPr>
-            <w:r>
-              <w:rPr>
-                <w:i/>
-                <w:color w:val="00B0F0"/>
-              </w:rPr>
-              <w:t xml:space="preserve">(10 </w:t>
-            </w:r>
-            <w:r>
-              <w:rPr>
-                <w:i/>
-                <w:color w:val="00B0F0"/>
-              </w:rPr>
-              <w:t xml:space="preserve">min practice, </w:t>
-            </w:r>
-            <w:r>
-              <w:rPr>
-                <w:i/>
-                <w:color w:val="00B0F0"/>
-              </w:rPr>
-              <w:t>5</w:t>
-            </w:r>
-            <w:r>
-              <w:rPr>
-                <w:i/>
-                <w:color w:val="00B0F0"/>
-              </w:rPr>
-              <w:t xml:space="preserve"> </w:t>
-            </w:r>
-            <w:r>
-              <w:rPr>
-                <w:color w:val="00B0F0"/>
-              </w:rPr>
-              <w:t>min answer</w:t>
-            </w:r>
-            <w:r>
-              <w:rPr>
-                <w:i/>
-                <w:color w:val="00B0F0"/>
-              </w:rPr>
-              <w:t>)</w:t>
-            </w:r>
-          </w:p>
-        </w:tc>
-        <w:tc>
-          <w:tcPr>
-            <w:tcW w:w="912" w:type="dxa"/>
-          </w:tcPr>
-          <w:p>
-            <w:pPr>
-              <w:rPr>
-                <w:i/>
-                <w:color w:val="00B0F0"/>
-              </w:rPr>
-            </w:pPr>
-            <w:r>
-              <w:rPr>
-                <w:i/>
-                <w:color w:val="00B0F0"/>
-              </w:rPr>
-              <w:t>0.40</w:t>
-            </w:r>
-          </w:p>
-        </w:tc>
-        <w:tc>
-          <w:tcPr>
-            <w:tcW w:w="912" w:type="dxa"/>
-          </w:tcPr>
-          <w:p>
-            <w:pPr>
-              <w:rPr>
-                <w:i/>
-                <w:color w:val="00B0F0"/>
-              </w:rPr>
-            </w:pPr>
-            <w:r>
-              <w:rPr>
-                <w:i/>
-                <w:color w:val="00B0F0"/>
-              </w:rPr>
-              <w:t>JJ</w:t>
-            </w:r>
-          </w:p>
-        </w:tc>
-      </w:tr>
-      <w:tr>
-        <w:trPr>
-          <w:trHeight w:val="620"/>
-        </w:trPr>
-        <w:tc>
-          <w:tcPr>
-            <w:tcW w:w="7555" w:type="dxa"/>
-          </w:tcPr>
-          <w:p>
-            <w:pPr>
-              <w:rPr>
-                <w:b/>
-              </w:rPr>
-            </w:pPr>
-            <w:r>
-              <w:rPr>
-                <w:b/>
-              </w:rPr>
-              <w:t>Semi-Markov multi-state model</w:t>
-            </w:r>
-            <w:r>
-              <w:rPr>
-                <w:b/>
-              </w:rPr>
-              <w:t xml:space="preserve"> </w:t>
-            </w:r>
-          </w:p>
-        </w:tc>
-        <w:tc>
-          <w:tcPr>
-            <w:tcW w:w="3498" w:type="dxa"/>
-          </w:tcPr>
-          <w:p>
-            <w:r>
-              <w:t>2</w:t>
-            </w:r>
-            <w:r>
-              <w:t>5</w:t>
-            </w:r>
-            <w:r>
-              <w:t xml:space="preserve"> min</w:t>
-            </w:r>
-          </w:p>
-        </w:tc>
-        <w:tc>
-          <w:tcPr>
-            <w:tcW w:w="912" w:type="dxa"/>
-          </w:tcPr>
-          <w:p>
-            <w:r>
-              <w:t>1.05</w:t>
+        </w:tc>
+        <w:tc>
+          <w:tcPr>
+            <w:tcW w:w="912" w:type="dxa"/>
+          </w:tcPr>
+          <w:p>
+            <w:r>
+              <w:t>3.45</w:t>
             </w:r>
           </w:p>
         </w:tc>
@@ -1290,6 +1592,8 @@
             <w:r>
               <w:t>DI</w:t>
             </w:r>
+            <w:bookmarkStart w:id="0" w:name="_GoBack"/>
+            <w:bookmarkEnd w:id="0"/>
           </w:p>
         </w:tc>
       </w:tr>
@@ -1305,49 +1609,20 @@
             <w:pPr>
               <w:rPr>
                 <w:b/>
-                <w:i/>
-                <w:color w:val="00B0F0"/>
-              </w:rPr>
-            </w:pPr>
-            <w:r>
-              <w:rPr>
-                <w:b/>
-                <w:i/>
-                <w:color w:val="00B0F0"/>
-              </w:rPr>
-              <w:t xml:space="preserve">Exercise </w:t>
-            </w:r>
-            <w:r>
-              <w:rPr>
-                <w:b/>
-                <w:i/>
-                <w:color w:val="00B0F0"/>
-              </w:rPr>
-              <w:t>4</w:t>
-            </w:r>
-            <w:r>
-              <w:rPr>
-                <w:b/>
-                <w:i/>
-                <w:color w:val="00B0F0"/>
-              </w:rPr>
-              <w:t xml:space="preserve">: </w:t>
-            </w:r>
-            <w:r>
-              <w:rPr>
-                <w:b/>
-                <w:i/>
-                <w:color w:val="00B0F0"/>
-              </w:rPr>
-              <w:t>Semi-Markov multi-state model</w:t>
-            </w:r>
-          </w:p>
-          <w:p>
-            <w:pPr>
-              <w:rPr>
-                <w:b/>
-              </w:rPr>
-            </w:pPr>
+              </w:rPr>
+            </w:pPr>
+            <w:r>
+              <w:rPr>
+                <w:b/>
+              </w:rPr>
+              <w:t>Summary</w:t>
+            </w:r>
+            <w:r>
+              <w:rPr>
+                <w:b/>
+              </w:rPr>
+              <w:t xml:space="preserve"> &amp; Questions</w:t>
+            </w:r>
           </w:p>
         </w:tc>
         <w:tc>
@@ -1356,312 +1631,7 @@
           </w:tcPr>
           <w:p>
             <w:r>
-              <w:rPr>
-                <w:i/>
-                <w:color w:val="00B0F0"/>
-              </w:rPr>
-              <w:t>10</w:t>
-            </w:r>
-            <w:r>
-              <w:rPr>
-                <w:i/>
-                <w:color w:val="00B0F0"/>
-              </w:rPr>
-              <w:t xml:space="preserve"> </w:t>
-            </w:r>
-            <w:r>
-              <w:rPr>
-                <w:i/>
-                <w:color w:val="00B0F0"/>
-              </w:rPr>
-              <w:t>min</w:t>
-            </w:r>
-            <w:r>
-              <w:rPr>
-                <w:i/>
-                <w:color w:val="00B0F0"/>
-              </w:rPr>
-              <w:t xml:space="preserve"> practice</w:t>
-            </w:r>
-          </w:p>
-        </w:tc>
-        <w:tc>
-          <w:tcPr>
-            <w:tcW w:w="912" w:type="dxa"/>
-          </w:tcPr>
-          <w:p>
-            <w:pPr>
-              <w:rPr>
-                <w:i/>
-                <w:color w:val="00B0F0"/>
-              </w:rPr>
-            </w:pPr>
-            <w:r>
-              <w:rPr>
-                <w:i/>
-                <w:color w:val="00B0F0"/>
-              </w:rPr>
-              <w:t>1.15</w:t>
-            </w:r>
-          </w:p>
-        </w:tc>
-        <w:tc>
-          <w:tcPr>
-            <w:tcW w:w="912" w:type="dxa"/>
-          </w:tcPr>
-          <w:p>
-            <w:pPr>
-              <w:rPr>
-                <w:i/>
-                <w:color w:val="00B0F0"/>
-              </w:rPr>
-            </w:pPr>
-            <w:r>
-              <w:rPr>
-                <w:i/>
-                <w:color w:val="00B0F0"/>
-              </w:rPr>
-              <w:t>DI</w:t>
-            </w:r>
-          </w:p>
-        </w:tc>
-      </w:tr>
-      <w:tr>
-        <w:trPr>
-          <w:trHeight w:val="620"/>
-        </w:trPr>
-        <w:tc>
-          <w:tcPr>
-            <w:tcW w:w="7555" w:type="dxa"/>
-          </w:tcPr>
-          <w:p>
-            <w:pPr>
-              <w:rPr>
-                <w:b/>
-              </w:rPr>
-            </w:pPr>
-            <w:r>
-              <w:rPr>
-                <w:b/>
-              </w:rPr>
-              <w:lastRenderedPageBreak/>
-              <w:t>Partitioned survival model</w:t>
-            </w:r>
-            <w:r>
-              <w:rPr>
-                <w:b/>
-              </w:rPr>
-              <w:t xml:space="preserve"> </w:t>
-            </w:r>
-          </w:p>
-        </w:tc>
-        <w:tc>
-          <w:tcPr>
-            <w:tcW w:w="3498" w:type="dxa"/>
-          </w:tcPr>
-          <w:p>
-            <w:r>
-              <w:t>20</w:t>
-            </w:r>
-            <w:r>
-              <w:t xml:space="preserve"> min</w:t>
-            </w:r>
-          </w:p>
-        </w:tc>
-        <w:tc>
-          <w:tcPr>
-            <w:tcW w:w="912" w:type="dxa"/>
-          </w:tcPr>
-          <w:p>
-            <w:r>
-              <w:t>1.35</w:t>
-            </w:r>
-          </w:p>
-        </w:tc>
-        <w:tc>
-          <w:tcPr>
-            <w:tcW w:w="912" w:type="dxa"/>
-          </w:tcPr>
-          <w:p>
-            <w:r>
-              <w:t>DI</w:t>
-            </w:r>
-          </w:p>
-        </w:tc>
-      </w:tr>
-      <w:tr>
-        <w:trPr>
-          <w:trHeight w:val="20"/>
-        </w:trPr>
-        <w:tc>
-          <w:tcPr>
-            <w:tcW w:w="7555" w:type="dxa"/>
-          </w:tcPr>
-          <w:p>
-            <w:pPr>
-              <w:rPr>
-                <w:b/>
-                <w:i/>
-                <w:color w:val="00B0F0"/>
-              </w:rPr>
-            </w:pPr>
-            <w:bookmarkStart w:id="0" w:name="_GoBack" w:colFirst="2" w:colLast="3"/>
-            <w:r>
-              <w:rPr>
-                <w:b/>
-                <w:i/>
-                <w:color w:val="00B0F0"/>
-              </w:rPr>
-              <w:t xml:space="preserve">Exercise </w:t>
-            </w:r>
-            <w:r>
-              <w:rPr>
-                <w:b/>
-                <w:i/>
-                <w:color w:val="00B0F0"/>
-              </w:rPr>
-              <w:t>5</w:t>
-            </w:r>
-            <w:r>
-              <w:rPr>
-                <w:b/>
-                <w:i/>
-                <w:color w:val="00B0F0"/>
-              </w:rPr>
-              <w:t xml:space="preserve">: </w:t>
-            </w:r>
-            <w:r>
-              <w:rPr>
-                <w:b/>
-                <w:i/>
-                <w:color w:val="00B0F0"/>
-              </w:rPr>
-              <w:t>Partitioned survival model</w:t>
-            </w:r>
-          </w:p>
-          <w:p>
-            <w:pPr>
-              <w:rPr>
-                <w:b/>
-              </w:rPr>
-            </w:pPr>
-          </w:p>
-        </w:tc>
-        <w:tc>
-          <w:tcPr>
-            <w:tcW w:w="3498" w:type="dxa"/>
-          </w:tcPr>
-          <w:p>
-            <w:r>
-              <w:rPr>
-                <w:i/>
-                <w:color w:val="00B0F0"/>
-              </w:rPr>
-              <w:t>10</w:t>
-            </w:r>
-            <w:r>
-              <w:rPr>
-                <w:i/>
-                <w:color w:val="00B0F0"/>
-              </w:rPr>
-              <w:t xml:space="preserve"> </w:t>
-            </w:r>
-            <w:r>
-              <w:rPr>
-                <w:i/>
-                <w:color w:val="00B0F0"/>
-              </w:rPr>
-              <w:t>min</w:t>
-            </w:r>
-            <w:r>
-              <w:rPr>
-                <w:i/>
-                <w:color w:val="00B0F0"/>
-              </w:rPr>
-              <w:t xml:space="preserve"> practice</w:t>
-            </w:r>
-          </w:p>
-        </w:tc>
-        <w:tc>
-          <w:tcPr>
-            <w:tcW w:w="912" w:type="dxa"/>
-          </w:tcPr>
-          <w:p>
-            <w:pPr>
-              <w:rPr>
-                <w:i/>
-                <w:color w:val="00B0F0"/>
-              </w:rPr>
-            </w:pPr>
-            <w:r>
-              <w:rPr>
-                <w:i/>
-                <w:color w:val="00B0F0"/>
-              </w:rPr>
-              <w:t>1.45</w:t>
-            </w:r>
-          </w:p>
-        </w:tc>
-        <w:tc>
-          <w:tcPr>
-            <w:tcW w:w="912" w:type="dxa"/>
-          </w:tcPr>
-          <w:p>
-            <w:pPr>
-              <w:rPr>
-                <w:i/>
-                <w:color w:val="00B0F0"/>
-              </w:rPr>
-            </w:pPr>
-            <w:r>
-              <w:rPr>
-                <w:i/>
-                <w:color w:val="00B0F0"/>
-              </w:rPr>
-              <w:t>DI</w:t>
-            </w:r>
-          </w:p>
-        </w:tc>
-      </w:tr>
-      <w:bookmarkEnd w:id="0"/>
-      <w:tr>
-        <w:trPr>
-          <w:trHeight w:val="20"/>
-        </w:trPr>
-        <w:tc>
-          <w:tcPr>
-            <w:tcW w:w="7555" w:type="dxa"/>
-          </w:tcPr>
-          <w:p>
-            <w:pPr>
-              <w:rPr>
-                <w:b/>
-              </w:rPr>
-            </w:pPr>
-            <w:r>
-              <w:rPr>
-                <w:b/>
-              </w:rPr>
-              <w:t>Summary</w:t>
-            </w:r>
-            <w:r>
-              <w:rPr>
-                <w:b/>
-              </w:rPr>
-              <w:t xml:space="preserve"> &amp; Questions</w:t>
-            </w:r>
-          </w:p>
-        </w:tc>
-        <w:tc>
-          <w:tcPr>
-            <w:tcW w:w="3498" w:type="dxa"/>
-          </w:tcPr>
-          <w:p>
-            <w:r>
-              <w:t>15</w:t>
-            </w:r>
-            <w:r>
-              <w:t xml:space="preserve"> </w:t>
+              <w:t xml:space="preserve">15 </w:t>
             </w:r>
             <w:r>
               <w:t>min</w:t>

</xml_diff>